<commit_message>
Omogucen unos predmeta preko tor fajla na stranicu student
</commit_message>
<xml_diff>
--- a/storage/app/predmeti/ToR primjer.docx
+++ b/storage/app/predmeti/ToR primjer.docx
@@ -250,7 +250,6 @@
               </w:rPr>
               <w:br/>
             </w:r>
-            <w:proofErr w:type="spellStart"/>
             <w:r>
               <w:rPr>
                 <w:rFonts w:ascii="Bookman Old Style"/>
@@ -259,31 +258,8 @@
                 <w:color w:val="333399"/>
                 <w:sz w:val="24"/>
               </w:rPr>
-              <w:t>Facluty</w:t>
-            </w:r>
-            <w:proofErr w:type="spellEnd"/>
-            <w:r>
-              <w:rPr>
-                <w:rFonts w:ascii="Bookman Old Style"/>
-                <w:b/>
-                <w:i/>
-                <w:color w:val="333399"/>
-                <w:sz w:val="24"/>
-              </w:rPr>
-              <w:t xml:space="preserve"> of information </w:t>
-            </w:r>
-            <w:proofErr w:type="spellStart"/>
-            <w:r>
-              <w:rPr>
-                <w:rFonts w:ascii="Bookman Old Style"/>
-                <w:b/>
-                <w:i/>
-                <w:color w:val="333399"/>
-                <w:sz w:val="24"/>
-              </w:rPr>
-              <w:t>tehnologies</w:t>
-            </w:r>
-            <w:proofErr w:type="spellEnd"/>
+              <w:t>Facluty of information tehnologies</w:t>
+            </w:r>
             <w:r>
               <w:rPr>
                 <w:rFonts w:ascii="Bookman Old Style"/>
@@ -1055,25 +1031,7 @@
                 <w:sz w:val="24"/>
                 <w:u w:val="single"/>
               </w:rPr>
-              <w:t xml:space="preserve">study </w:t>
-            </w:r>
-            <w:proofErr w:type="spellStart"/>
-            <w:r>
-              <w:rPr>
-                <w:rFonts w:ascii="Bookman Old Style"/>
-                <w:sz w:val="24"/>
-                <w:u w:val="single"/>
-              </w:rPr>
-              <w:t>programme</w:t>
-            </w:r>
-            <w:proofErr w:type="spellEnd"/>
-            <w:r>
-              <w:rPr>
-                <w:rFonts w:ascii="Bookman Old Style"/>
-                <w:sz w:val="24"/>
-                <w:u w:val="single"/>
-              </w:rPr>
-              <w:t xml:space="preserve"> Information Technology</w:t>
+              <w:t>study programme Information Technology</w:t>
             </w:r>
             <w:r>
               <w:rPr>
@@ -2032,7 +1990,7 @@
               <w:rPr>
                 <w:rFonts w:ascii="Bookman Old Style"/>
               </w:rPr>
-              <w:t>Basics of programming</w:t>
+              <w:t>Programming Fundamentals</w:t>
             </w:r>
           </w:p>
         </w:tc>
@@ -2240,7 +2198,7 @@
               <w:rPr>
                 <w:rFonts w:ascii="Bookman Old Style"/>
               </w:rPr>
-              <w:t>CAD design</w:t>
+              <w:t>Projection in AutoCAD</w:t>
             </w:r>
           </w:p>
         </w:tc>
@@ -2864,7 +2822,7 @@
               <w:rPr>
                 <w:rFonts w:ascii="Bookman Old Style"/>
               </w:rPr>
-              <w:t>Object programming I</w:t>
+              <w:t>Object-Oriented Programming 1</w:t>
             </w:r>
           </w:p>
         </w:tc>
@@ -3072,7 +3030,7 @@
               <w:rPr>
                 <w:rFonts w:ascii="Bookman Old Style"/>
               </w:rPr>
-              <w:t>Network Information Technologies</w:t>
+              <w:t>Network Information Technology</w:t>
             </w:r>
           </w:p>
         </w:tc>
@@ -3488,7 +3446,7 @@
               <w:rPr>
                 <w:rFonts w:ascii="Bookman Old Style"/>
               </w:rPr>
-              <w:t>English language 2</w:t>
+              <w:t>English Language 2</w:t>
             </w:r>
           </w:p>
         </w:tc>
@@ -3696,7 +3654,7 @@
               <w:rPr>
                 <w:rFonts w:ascii="Bookman Old Style"/>
               </w:rPr>
-              <w:t>Web Design</w:t>
+              <w:t>Introduction to Web Programming</w:t>
             </w:r>
           </w:p>
         </w:tc>
@@ -4320,21 +4278,7 @@
               <w:rPr>
                 <w:rFonts w:ascii="Bookman Old Style"/>
               </w:rPr>
-              <w:t xml:space="preserve">English language for Information </w:t>
-            </w:r>
-            <w:proofErr w:type="spellStart"/>
-            <w:r>
-              <w:rPr>
-                <w:rFonts w:ascii="Bookman Old Style"/>
-              </w:rPr>
-              <w:t>tecnologies</w:t>
-            </w:r>
-            <w:proofErr w:type="spellEnd"/>
-            <w:r>
-              <w:rPr>
-                <w:rFonts w:ascii="Bookman Old Style"/>
-              </w:rPr>
-              <w:t xml:space="preserve"> I</w:t>
+              <w:t>English for Information Technology 1</w:t>
             </w:r>
           </w:p>
         </w:tc>
@@ -5166,16 +5110,8 @@
               <w:rPr>
                 <w:rFonts w:ascii="Bookman Old Style"/>
               </w:rPr>
-              <w:t xml:space="preserve">Discrete </w:t>
-            </w:r>
-            <w:proofErr w:type="spellStart"/>
-            <w:r>
-              <w:rPr>
-                <w:rFonts w:ascii="Bookman Old Style"/>
-              </w:rPr>
-              <w:t>Matemathics</w:t>
-            </w:r>
-            <w:proofErr w:type="spellEnd"/>
+              <w:t>Discrete Mathematics</w:t>
+            </w:r>
           </w:p>
         </w:tc>
         <w:tc>
@@ -5382,21 +5318,7 @@
               <w:rPr>
                 <w:rFonts w:ascii="Bookman Old Style"/>
               </w:rPr>
-              <w:t xml:space="preserve">English language for Information </w:t>
-            </w:r>
-            <w:proofErr w:type="spellStart"/>
-            <w:r>
-              <w:rPr>
-                <w:rFonts w:ascii="Bookman Old Style"/>
-              </w:rPr>
-              <w:t>tecnologies</w:t>
-            </w:r>
-            <w:proofErr w:type="spellEnd"/>
-            <w:r>
-              <w:rPr>
-                <w:rFonts w:ascii="Bookman Old Style"/>
-              </w:rPr>
-              <w:t xml:space="preserve"> II</w:t>
+              <w:t>English for Information Technology 2</w:t>
             </w:r>
           </w:p>
         </w:tc>
@@ -5604,7 +5526,7 @@
               <w:rPr>
                 <w:rFonts w:ascii="Bookman Old Style"/>
               </w:rPr>
-              <w:t>Object programming II</w:t>
+              <w:t>Object-Oriented Programming 2</w:t>
             </w:r>
           </w:p>
         </w:tc>
@@ -6485,7 +6407,7 @@
               <w:rPr>
                 <w:rFonts w:ascii="Bookman Old Style"/>
               </w:rPr>
-              <w:t>Operating systems</w:t>
+              <w:t>Operating Systems</w:t>
             </w:r>
           </w:p>
         </w:tc>
@@ -7317,7 +7239,7 @@
               <w:rPr>
                 <w:rFonts w:ascii="Bookman Old Style"/>
               </w:rPr>
-              <w:t>Security and Protection of Information Systems</w:t>
+              <w:t>Information Systems Security</w:t>
             </w:r>
           </w:p>
         </w:tc>
@@ -8769,23 +8691,7 @@
                 <w:rFonts w:ascii="Bookman Old Style"/>
                 <w:sz w:val="24"/>
               </w:rPr>
-              <w:t xml:space="preserve"> at this Study </w:t>
-            </w:r>
-            <w:proofErr w:type="spellStart"/>
-            <w:r>
-              <w:rPr>
-                <w:rFonts w:ascii="Bookman Old Style"/>
-                <w:sz w:val="24"/>
-              </w:rPr>
-              <w:t>Programme</w:t>
-            </w:r>
-            <w:proofErr w:type="spellEnd"/>
-            <w:r>
-              <w:rPr>
-                <w:rFonts w:ascii="Bookman Old Style"/>
-                <w:sz w:val="24"/>
-              </w:rPr>
-              <w:t>.</w:t>
+              <w:t xml:space="preserve"> at this Study Programme.</w:t>
             </w:r>
             <w:r>
               <w:rPr>
@@ -8867,13 +8773,8 @@
               <w:t xml:space="preserve"> </w:t>
             </w:r>
             <w:r>
-              <w:t xml:space="preserve">This Transcript is issued based on the official records in order to enable its holder to enjoy the following rights: right to the children allowance, family pension, disability allowance, health certificate, student transportation card, student residence, student loan, scholarships, military service waiver </w:t>
-            </w:r>
-            <w:proofErr w:type="spellStart"/>
-            <w:r>
-              <w:t>etc</w:t>
-            </w:r>
-            <w:proofErr w:type="spellEnd"/>
+              <w:t>This Transcript is issued based on the official records in order to enable its holder to enjoy the following rights: right to the children allowance, family pension, disability allowance, health certificate, student transportation card, student residence, student loan, scholarships, military service waiver etc</w:t>
+            </w:r>
           </w:p>
         </w:tc>
         <w:tc>
@@ -9201,21 +9102,12 @@
             <w:pPr>
               <w:jc w:val="right"/>
             </w:pPr>
-            <w:proofErr w:type="spellStart"/>
             <w:r>
               <w:rPr>
                 <w:b/>
                 <w:sz w:val="24"/>
               </w:rPr>
-              <w:t>Sudent</w:t>
-            </w:r>
-            <w:proofErr w:type="spellEnd"/>
-            <w:r>
-              <w:rPr>
-                <w:b/>
-                <w:sz w:val="24"/>
-              </w:rPr>
-              <w:t xml:space="preserve"> Service </w:t>
+              <w:t xml:space="preserve">Sudent Service </w:t>
             </w:r>
             <w:r>
               <w:rPr>

</xml_diff>